<commit_message>
Mejora de la interfaz y correcion de erroes.
</commit_message>
<xml_diff>
--- a/docs/plantilla.docx
+++ b/docs/plantilla.docx
@@ -152,6 +152,49 @@
           <w:lang w:val="es-ES"/>
         </w:rPr>
         <w:t>{{minuto}}</w:t>
+      </w:r>
+    </w:p>
+    <w:p>
+      <w:pPr>
+        <w:rPr>
+          <w:b/>
+          <w:bCs/>
+          <w:lang w:val="es-ES"/>
+        </w:rPr>
+      </w:pPr>
+      <w:r>
+        <w:rPr>
+          <w:b/>
+          <w:bCs/>
+          <w:lang w:val="es-ES"/>
+        </w:rPr>
+        <w:t>Codigo postal</w:t>
+      </w:r>
+      <w:r>
+        <w:rPr>
+          <w:b/>
+          <w:bCs/>
+          <w:lang w:val="es-ES"/>
+        </w:rPr>
+        <w:t xml:space="preserve">: </w:t>
+      </w:r>
+      <w:r>
+        <w:rPr>
+          <w:lang w:val="es-ES"/>
+        </w:rPr>
+        <w:t>{{</w:t>
+      </w:r>
+      <w:r>
+        <w:rPr>
+          <w:lang w:val="es-ES"/>
+        </w:rPr>
+        <w:t>codigopostal</w:t>
+      </w:r>
+      <w:r>
+        <w:rPr>
+          <w:lang w:val="es-ES"/>
+        </w:rPr>
+        <w:t>}}</w:t>
       </w:r>
     </w:p>
     <w:p>

</xml_diff>